<commit_message>
Gitting UP all work
</commit_message>
<xml_diff>
--- a/project_turntable/documents/FPY Project Proposal.docx
+++ b/project_turntable/documents/FPY Project Proposal.docx
@@ -230,7 +230,17 @@
           <w:szCs w:val="24"/>
           <w:lang w:val="en-US"/>
         </w:rPr>
-        <w:t xml:space="preserve">Code Language: I can use </w:t>
+        <w:t>Code Language: I can</w:t>
+      </w:r>
+      <w:bookmarkStart w:id="0" w:name="_GoBack"/>
+      <w:bookmarkEnd w:id="0"/>
+      <w:r>
+        <w:rPr>
+          <w:sz w:val="24"/>
+          <w:szCs w:val="24"/>
+          <w:lang w:val="en-US"/>
+        </w:rPr>
+        <w:t xml:space="preserve"> use </w:t>
       </w:r>
       <w:r>
         <w:rPr>
@@ -257,16 +267,14 @@
         </w:rPr>
         <w:t xml:space="preserve"> </w:t>
       </w:r>
-      <w:proofErr w:type="spellStart"/>
-      <w:r>
-        <w:rPr>
-          <w:sz w:val="24"/>
-          <w:szCs w:val="24"/>
-          <w:lang w:val="en-US"/>
-        </w:rPr>
-        <w:t>ceratain</w:t>
-      </w:r>
-      <w:proofErr w:type="spellEnd"/>
+      <w:r>
+        <w:rPr>
+          <w:sz w:val="24"/>
+          <w:szCs w:val="24"/>
+          <w:lang w:val="en-US"/>
+        </w:rPr>
+        <w:t>certain</w:t>
+      </w:r>
       <w:r>
         <w:rPr>
           <w:sz w:val="24"/>
@@ -382,16 +390,14 @@
         </w:rPr>
         <w:t xml:space="preserve">and Documentation of </w:t>
       </w:r>
-      <w:proofErr w:type="gramStart"/>
-      <w:r>
-        <w:rPr>
-          <w:sz w:val="24"/>
-          <w:szCs w:val="24"/>
-          <w:lang w:val="en-US"/>
-        </w:rPr>
-        <w:t>work(</w:t>
-      </w:r>
-      <w:proofErr w:type="gramEnd"/>
+      <w:r>
+        <w:rPr>
+          <w:sz w:val="24"/>
+          <w:szCs w:val="24"/>
+          <w:lang w:val="en-US"/>
+        </w:rPr>
+        <w:t>work (</w:t>
+      </w:r>
       <w:r>
         <w:rPr>
           <w:sz w:val="24"/>
@@ -1264,8 +1270,6 @@
           <w:lang w:val="en-US"/>
         </w:rPr>
       </w:pPr>
-      <w:bookmarkStart w:id="0" w:name="_GoBack"/>
-      <w:bookmarkEnd w:id="0"/>
     </w:p>
     <w:sectPr>
       <w:pgSz w:w="11906" w:h="16838"/>
@@ -2156,6 +2160,23 @@
 </file>
 
 <file path=customXml/item1.xml><?xml version="1.0" encoding="utf-8"?>
+<p:properties xmlns:p="http://schemas.microsoft.com/office/2006/metadata/properties" xmlns:xsi="http://www.w3.org/2001/XMLSchema-instance" xmlns:pc="http://schemas.microsoft.com/office/infopath/2007/PartnerControls">
+  <documentManagement>
+    <_activity xmlns="8038cc1a-3a4a-47bc-9f59-7dbbe1f8e9dc" xsi:nil="true"/>
+  </documentManagement>
+</p:properties>
+</file>
+
+<file path=customXml/item2.xml><?xml version="1.0" encoding="utf-8"?>
+<?mso-contentType ?>
+<FormTemplates xmlns="http://schemas.microsoft.com/sharepoint/v3/contenttype/forms">
+  <Display>DocumentLibraryForm</Display>
+  <Edit>DocumentLibraryForm</Edit>
+  <New>DocumentLibraryForm</New>
+</FormTemplates>
+</file>
+
+<file path=customXml/item3.xml><?xml version="1.0" encoding="utf-8"?>
 <ct:contentTypeSchema xmlns:ct="http://schemas.microsoft.com/office/2006/metadata/contentType" xmlns:ma="http://schemas.microsoft.com/office/2006/metadata/properties/metaAttributes" ct:_="" ma:_="" ma:contentTypeName="Document" ma:contentTypeID="0x0101000BC01F9D8BE7E64A8B0BEE146509BE6F" ma:contentTypeVersion="14" ma:contentTypeDescription="Create a new document." ma:contentTypeScope="" ma:versionID="91f5a1bb1d232926c8b852b52ded83b4">
   <xsd:schema xmlns:xsd="http://www.w3.org/2001/XMLSchema" xmlns:xs="http://www.w3.org/2001/XMLSchema" xmlns:p="http://schemas.microsoft.com/office/2006/metadata/properties" xmlns:ns3="8038cc1a-3a4a-47bc-9f59-7dbbe1f8e9dc" xmlns:ns4="4e6e1196-16c1-4d5b-83ca-0fa9ba117603" targetNamespace="http://schemas.microsoft.com/office/2006/metadata/properties" ma:root="true" ma:fieldsID="a2d1bae1f4235a9e569f31799282b6d8" ns3:_="" ns4:_="">
     <xsd:import namespace="8038cc1a-3a4a-47bc-9f59-7dbbe1f8e9dc"/>
@@ -2384,24 +2405,32 @@
 </ct:contentTypeSchema>
 </file>
 
-<file path=customXml/item2.xml><?xml version="1.0" encoding="utf-8"?>
-<?mso-contentType ?>
-<FormTemplates xmlns="http://schemas.microsoft.com/sharepoint/v3/contenttype/forms">
-  <Display>DocumentLibraryForm</Display>
-  <Edit>DocumentLibraryForm</Edit>
-  <New>DocumentLibraryForm</New>
-</FormTemplates>
+<file path=customXml/itemProps1.xml><?xml version="1.0" encoding="utf-8"?>
+<ds:datastoreItem xmlns:ds="http://schemas.openxmlformats.org/officeDocument/2006/customXml" ds:itemID="{FBF827D1-D05B-41E1-81F8-A49AFFD972B1}">
+  <ds:schemaRefs>
+    <ds:schemaRef ds:uri="http://schemas.microsoft.com/office/2006/documentManagement/types"/>
+    <ds:schemaRef ds:uri="8038cc1a-3a4a-47bc-9f59-7dbbe1f8e9dc"/>
+    <ds:schemaRef ds:uri="http://purl.org/dc/dcmitype/"/>
+    <ds:schemaRef ds:uri="http://www.w3.org/XML/1998/namespace"/>
+    <ds:schemaRef ds:uri="http://schemas.microsoft.com/office/infopath/2007/PartnerControls"/>
+    <ds:schemaRef ds:uri="http://purl.org/dc/elements/1.1/"/>
+    <ds:schemaRef ds:uri="4e6e1196-16c1-4d5b-83ca-0fa9ba117603"/>
+    <ds:schemaRef ds:uri="http://schemas.openxmlformats.org/package/2006/metadata/core-properties"/>
+    <ds:schemaRef ds:uri="http://schemas.microsoft.com/office/2006/metadata/properties"/>
+    <ds:schemaRef ds:uri="http://purl.org/dc/terms/"/>
+  </ds:schemaRefs>
+</ds:datastoreItem>
 </file>
 
-<file path=customXml/item3.xml><?xml version="1.0" encoding="utf-8"?>
-<p:properties xmlns:p="http://schemas.microsoft.com/office/2006/metadata/properties" xmlns:xsi="http://www.w3.org/2001/XMLSchema-instance" xmlns:pc="http://schemas.microsoft.com/office/infopath/2007/PartnerControls">
-  <documentManagement>
-    <_activity xmlns="8038cc1a-3a4a-47bc-9f59-7dbbe1f8e9dc" xsi:nil="true"/>
-  </documentManagement>
-</p:properties>
+<file path=customXml/itemProps2.xml><?xml version="1.0" encoding="utf-8"?>
+<ds:datastoreItem xmlns:ds="http://schemas.openxmlformats.org/officeDocument/2006/customXml" ds:itemID="{D0FC6D6F-8A83-4FC2-962F-03402F100548}">
+  <ds:schemaRefs>
+    <ds:schemaRef ds:uri="http://schemas.microsoft.com/sharepoint/v3/contenttype/forms"/>
+  </ds:schemaRefs>
+</ds:datastoreItem>
 </file>
 
-<file path=customXml/itemProps1.xml><?xml version="1.0" encoding="utf-8"?>
+<file path=customXml/itemProps3.xml><?xml version="1.0" encoding="utf-8"?>
 <ds:datastoreItem xmlns:ds="http://schemas.openxmlformats.org/officeDocument/2006/customXml" ds:itemID="{2A7492B8-D705-4846-88FF-1B5AFD7F74FC}">
   <ds:schemaRefs>
     <ds:schemaRef ds:uri="http://schemas.microsoft.com/office/2006/metadata/contentType"/>
@@ -2418,29 +2447,4 @@
     <ds:schemaRef ds:uri="http://schemas.microsoft.com/internal/obd"/>
   </ds:schemaRefs>
 </ds:datastoreItem>
-</file>
-
-<file path=customXml/itemProps2.xml><?xml version="1.0" encoding="utf-8"?>
-<ds:datastoreItem xmlns:ds="http://schemas.openxmlformats.org/officeDocument/2006/customXml" ds:itemID="{D0FC6D6F-8A83-4FC2-962F-03402F100548}">
-  <ds:schemaRefs>
-    <ds:schemaRef ds:uri="http://schemas.microsoft.com/sharepoint/v3/contenttype/forms"/>
-  </ds:schemaRefs>
-</ds:datastoreItem>
-</file>
-
-<file path=customXml/itemProps3.xml><?xml version="1.0" encoding="utf-8"?>
-<ds:datastoreItem xmlns:ds="http://schemas.openxmlformats.org/officeDocument/2006/customXml" ds:itemID="{FBF827D1-D05B-41E1-81F8-A49AFFD972B1}">
-  <ds:schemaRefs>
-    <ds:schemaRef ds:uri="http://schemas.microsoft.com/office/2006/documentManagement/types"/>
-    <ds:schemaRef ds:uri="http://www.w3.org/XML/1998/namespace"/>
-    <ds:schemaRef ds:uri="http://schemas.openxmlformats.org/package/2006/metadata/core-properties"/>
-    <ds:schemaRef ds:uri="http://purl.org/dc/terms/"/>
-    <ds:schemaRef ds:uri="http://purl.org/dc/dcmitype/"/>
-    <ds:schemaRef ds:uri="http://purl.org/dc/elements/1.1/"/>
-    <ds:schemaRef ds:uri="http://schemas.microsoft.com/office/2006/metadata/properties"/>
-    <ds:schemaRef ds:uri="http://schemas.microsoft.com/office/infopath/2007/PartnerControls"/>
-    <ds:schemaRef ds:uri="4e6e1196-16c1-4d5b-83ca-0fa9ba117603"/>
-    <ds:schemaRef ds:uri="8038cc1a-3a4a-47bc-9f59-7dbbe1f8e9dc"/>
-  </ds:schemaRefs>
-</ds:datastoreItem>
 </file>
</xml_diff>